<commit_message>
Modification npommage fichiers et déplacement arborescence
</commit_message>
<xml_diff>
--- a/ressources-externes/Texte_Kanban.docx
+++ b/ressources-externes/Texte_Kanban.docx
@@ -652,13 +652,8 @@
           <w:bottom w:val="single" w:sz="6" w:space="1" w:color="auto"/>
         </w:pBdr>
       </w:pPr>
-      <w:proofErr w:type="spellStart"/>
-      <w:r>
-        <w:t>Eleve</w:t>
-      </w:r>
-      <w:proofErr w:type="spellEnd"/>
-      <w:r>
-        <w:t> :</w:t>
+      <w:r>
+        <w:t>Eleve :</w:t>
       </w:r>
     </w:p>
     <w:p>
@@ -882,12 +877,10 @@
       <w:r>
         <w:t xml:space="preserve">je peux “chatter” avec mon tuteur. Le formalisme de la page est déjà initié. </w:t>
       </w:r>
-      <w:proofErr w:type="spellStart"/>
       <w:proofErr w:type="gramStart"/>
       <w:r>
         <w:t>cf</w:t>
       </w:r>
-      <w:proofErr w:type="spellEnd"/>
       <w:proofErr w:type="gramEnd"/>
       <w:r>
         <w:t xml:space="preserve"> PJ</w:t>
@@ -925,12 +918,10 @@
       <w:r>
         <w:t xml:space="preserve">pidement la demande d’un de ses élèves afin de se connecter sur ce canal. Le formalisme de la page est déjà initié. </w:t>
       </w:r>
-      <w:proofErr w:type="spellStart"/>
       <w:proofErr w:type="gramStart"/>
       <w:r>
         <w:t>cf</w:t>
       </w:r>
-      <w:proofErr w:type="spellEnd"/>
       <w:proofErr w:type="gramEnd"/>
       <w:r>
         <w:t xml:space="preserve"> PJ</w:t>
@@ -954,22 +945,12 @@
         <w:t>tuteur</w:t>
       </w:r>
       <w:r>
-        <w:t xml:space="preserve">, je peux “chatter” avec chacun de mes élèves. Le tuteur peut avoir plusieurs élèves. Il est donc primordial de pouvoir identifier </w:t>
-      </w:r>
-      <w:proofErr w:type="spellStart"/>
-      <w:r>
-        <w:t>repidement</w:t>
-      </w:r>
-      <w:proofErr w:type="spellEnd"/>
-      <w:r>
-        <w:t xml:space="preserve"> la demande d’un de ses élèves afin de se connecter sur ce canal. Le formalisme de la page est déjà initié. </w:t>
-      </w:r>
-      <w:proofErr w:type="spellStart"/>
+        <w:t xml:space="preserve">, je peux “chatter” avec chacun de mes élèves. Le tuteur peut avoir plusieurs élèves. Il est donc primordial de pouvoir identifier repidement la demande d’un de ses élèves afin de se connecter sur ce canal. Le formalisme de la page est déjà initié. </w:t>
+      </w:r>
       <w:proofErr w:type="gramStart"/>
       <w:r>
         <w:t>cf</w:t>
       </w:r>
-      <w:proofErr w:type="spellEnd"/>
       <w:proofErr w:type="gramEnd"/>
       <w:r>
         <w:t xml:space="preserve"> PJ</w:t>
@@ -1157,12 +1138,10 @@
       <w:r>
         <w:t xml:space="preserve"> je </w:t>
       </w:r>
-      <w:proofErr w:type="spellStart"/>
       <w:proofErr w:type="gramStart"/>
       <w:r>
         <w:t>peut</w:t>
       </w:r>
-      <w:proofErr w:type="spellEnd"/>
       <w:proofErr w:type="gramEnd"/>
       <w:r>
         <w:t xml:space="preserve"> créer des tâches (Quoi, Quand, Combien de temps), à la façon d’un pense bête, La tâche indique le Quoi et la durée. Le ‘Quand’ n’est pas obligatoire. Une façon de repérer la tâche pour laquelle le ‘Quand’ n’est pas indiqué apporterait de la plus-value. Le “Quand” interagit avec mon propre calendrier. </w:t>
@@ -1181,15 +1160,7 @@
         <w:t>En tant que tuteur</w:t>
       </w:r>
       <w:r>
-        <w:t xml:space="preserve"> j’ai les mêmes possibilités que celles données à l’élève. Mais en plus, les canaux de Chat de chacun de mes élèves sont rassemblés sur la même page sous forme d’onglets. - Je peux également créer une tâche pour moi-même ou un de mes élèves. La tâche indique le pourquoi et la durée. Le Quand n’est pas obligatoire, mais s’il est indiqué, il doit vérifier mon planning et celui de mon élève afin de valider la capacité à faire. Un enregistrement est alors effectué dans chacun des calendriers. Une façon de repérer la tâche pour laquelle le </w:t>
-      </w:r>
-      <w:proofErr w:type="spellStart"/>
-      <w:r>
-        <w:t>quand</w:t>
-      </w:r>
-      <w:proofErr w:type="spellEnd"/>
-      <w:r>
-        <w:t xml:space="preserve"> n’est pas rempli serait bienvenue.</w:t>
+        <w:t xml:space="preserve"> j’ai les mêmes possibilités que celles données à l’élève. Mais en plus, les canaux de Chat de chacun de mes élèves sont rassemblés sur la même page sous forme d’onglets. - Je peux également créer une tâche pour moi-même ou un de mes élèves. La tâche indique le pourquoi et la durée. Le Quand n’est pas obligatoire, mais s’il est indiqué, il doit vérifier mon planning et celui de mon élève afin de valider la capacité à faire. Un enregistrement est alors effectué dans chacun des calendriers. Une façon de repérer la tâche pour laquelle le quand n’est pas rempli serait bienvenue.</w:t>
       </w:r>
     </w:p>
     <w:p>
@@ -1215,15 +1186,13 @@
     </w:p>
     <w:p>
       <w:r>
-        <w:t xml:space="preserve">La saisie répond aux questions “Quoi” et “Combien de </w:t>
-      </w:r>
-      <w:proofErr w:type="spellStart"/>
-      <w:r>
-        <w:t>temps”obligatoirement</w:t>
-      </w:r>
-      <w:proofErr w:type="spellEnd"/>
-      <w:r>
-        <w:t>. Le “Quand” est facultatif, mais suggéré</w:t>
+        <w:t>La saisie répond aux questions “Quoi” et “Combien de temps”</w:t>
+      </w:r>
+      <w:r>
+        <w:t xml:space="preserve"> </w:t>
+      </w:r>
+      <w:r>
+        <w:t>obligatoirement. Le “Quand” est facultatif, mais suggéré</w:t>
       </w:r>
     </w:p>
     <w:p>
@@ -1293,29 +1262,23 @@
     </w:p>
     <w:p>
       <w:r>
-        <w:t xml:space="preserve">Cet outil de synthèse permet </w:t>
-      </w:r>
-      <w:proofErr w:type="spellStart"/>
-      <w:r>
-        <w:t>repidement</w:t>
-      </w:r>
-      <w:proofErr w:type="spellEnd"/>
-      <w:r>
-        <w:t xml:space="preserve"> à chacun des acteurs de faire un état des </w:t>
-      </w:r>
-      <w:proofErr w:type="spellStart"/>
-      <w:r>
-        <w:t>leiux</w:t>
-      </w:r>
-      <w:proofErr w:type="spellEnd"/>
-      <w:r>
-        <w:t xml:space="preserve"> en un coup d’</w:t>
-      </w:r>
-      <w:proofErr w:type="spellStart"/>
-      <w:r>
-        <w:t>oeil</w:t>
-      </w:r>
-      <w:proofErr w:type="spellEnd"/>
+        <w:t>Cet outil de synthèse permet r</w:t>
+      </w:r>
+      <w:r>
+        <w:t>a</w:t>
+      </w:r>
+      <w:r>
+        <w:t>pidement à chacun des acteurs de faire un état des l</w:t>
+      </w:r>
+      <w:r>
+        <w:t>i</w:t>
+      </w:r>
+      <w:r>
+        <w:t>eux en un coup d’</w:t>
+      </w:r>
+      <w:r>
+        <w:t>œil</w:t>
+      </w:r>
       <w:r>
         <w:t>, car il apporte une vue des différentes rubriques sur une seule page.</w:t>
       </w:r>
@@ -1441,15 +1404,7 @@
           <w:b/>
           <w:bCs/>
         </w:rPr>
-        <w:t xml:space="preserve">type </w:t>
-      </w:r>
-      <w:proofErr w:type="spellStart"/>
-      <w:r>
-        <w:rPr>
-          <w:b/>
-          <w:bCs/>
-        </w:rPr>
-        <w:t>motd</w:t>
+        <w:t>type motd</w:t>
       </w:r>
       <w:r>
         <w:rPr>
@@ -1465,7 +1420,6 @@
         </w:rPr>
         <w:t>passe</w:t>
       </w:r>
-      <w:proofErr w:type="spellEnd"/>
       <w:r>
         <w:t>]</w:t>
       </w:r>
@@ -1770,15 +1724,7 @@
           <w:b/>
           <w:bCs/>
         </w:rPr>
-        <w:t xml:space="preserve">type </w:t>
-      </w:r>
-      <w:proofErr w:type="spellStart"/>
-      <w:r>
-        <w:rPr>
-          <w:b/>
-          <w:bCs/>
-        </w:rPr>
-        <w:t>motd</w:t>
+        <w:t>type motd</w:t>
       </w:r>
       <w:r>
         <w:rPr>
@@ -1794,7 +1740,6 @@
         </w:rPr>
         <w:t>passe</w:t>
       </w:r>
-      <w:proofErr w:type="spellEnd"/>
       <w:r>
         <w:t>]</w:t>
       </w:r>
@@ -3962,15 +3907,7 @@
         <w:t xml:space="preserve">, message lu ou non </w:t>
       </w:r>
       <w:r>
-        <w:t xml:space="preserve">(couleur distincte, </w:t>
-      </w:r>
-      <w:proofErr w:type="spellStart"/>
-      <w:r>
-        <w:t>caligraphie</w:t>
-      </w:r>
-      <w:proofErr w:type="spellEnd"/>
-      <w:r>
-        <w:t>, autre, etc..)</w:t>
+        <w:t>(couleur distincte, caligraphie, autre, etc..)</w:t>
       </w:r>
       <w:r>
         <w:t xml:space="preserve">. </w:t>

</xml_diff>